<commit_message>
Check for whether redistricting scheme is contiguous
</commit_message>
<xml_diff>
--- a/hw3Spr2018.docx
+++ b/hw3Spr2018.docx
@@ -23,7 +23,19 @@
         <w:rPr>
           <w:i/>
         </w:rPr>
-        <w:t>HW3: Extend HW #2 and explore a 5 X 5 redistricting scheme with respect to geography</w:t>
+        <w:t xml:space="preserve">HW3: Extend HW #2 </w:t>
+      </w:r>
+      <w:r>
+        <w:rPr>
+          <w:i/>
+        </w:rPr>
+        <w:t>by exploring</w:t>
+      </w:r>
+      <w:r>
+        <w:rPr>
+          <w:i/>
+        </w:rPr>
+        <w:t xml:space="preserve"> a 5 X 5 redistricting scheme with respect to geography</w:t>
       </w:r>
     </w:p>
     <w:p>
@@ -378,7 +390,7 @@
         </w:tblBorders>
         <w:tblCellMar>
           <w:top w:w="40" w:type="dxa"/>
-          <w:left w:w="24" w:type="dxa"/>
+          <w:left w:w="16" w:type="dxa"/>
           <w:bottom w:w="40" w:type="dxa"/>
           <w:right w:w="40" w:type="dxa"/>
         </w:tblCellMar>
@@ -408,7 +420,7 @@
             </w:tcBorders>
             <w:shd w:color="auto" w:fill="9900FF" w:val="clear"/>
             <w:tcMar>
-              <w:left w:w="24" w:type="dxa"/>
+              <w:left w:w="16" w:type="dxa"/>
             </w:tcMar>
             <w:vAlign w:val="bottom"/>
           </w:tcPr>
@@ -445,7 +457,7 @@
             </w:tcBorders>
             <w:shd w:color="auto" w:fill="00FF00" w:val="clear"/>
             <w:tcMar>
-              <w:left w:w="24" w:type="dxa"/>
+              <w:left w:w="16" w:type="dxa"/>
             </w:tcMar>
             <w:vAlign w:val="bottom"/>
           </w:tcPr>
@@ -482,7 +494,7 @@
             </w:tcBorders>
             <w:shd w:color="auto" w:fill="00FF00" w:val="clear"/>
             <w:tcMar>
-              <w:left w:w="24" w:type="dxa"/>
+              <w:left w:w="16" w:type="dxa"/>
             </w:tcMar>
             <w:vAlign w:val="bottom"/>
           </w:tcPr>
@@ -519,7 +531,7 @@
             </w:tcBorders>
             <w:shd w:color="auto" w:fill="00FF00" w:val="clear"/>
             <w:tcMar>
-              <w:left w:w="24" w:type="dxa"/>
+              <w:left w:w="16" w:type="dxa"/>
             </w:tcMar>
             <w:vAlign w:val="bottom"/>
           </w:tcPr>
@@ -556,7 +568,7 @@
             </w:tcBorders>
             <w:shd w:color="auto" w:fill="00FF00" w:val="clear"/>
             <w:tcMar>
-              <w:left w:w="24" w:type="dxa"/>
+              <w:left w:w="16" w:type="dxa"/>
             </w:tcMar>
             <w:vAlign w:val="bottom"/>
           </w:tcPr>
@@ -598,7 +610,7 @@
             </w:tcBorders>
             <w:shd w:color="auto" w:fill="00FF00" w:val="clear"/>
             <w:tcMar>
-              <w:left w:w="24" w:type="dxa"/>
+              <w:left w:w="16" w:type="dxa"/>
             </w:tcMar>
             <w:vAlign w:val="bottom"/>
           </w:tcPr>
@@ -635,7 +647,7 @@
             </w:tcBorders>
             <w:shd w:color="auto" w:fill="9900FF" w:val="clear"/>
             <w:tcMar>
-              <w:left w:w="24" w:type="dxa"/>
+              <w:left w:w="16" w:type="dxa"/>
             </w:tcMar>
             <w:vAlign w:val="bottom"/>
           </w:tcPr>
@@ -672,7 +684,7 @@
             </w:tcBorders>
             <w:shd w:color="auto" w:fill="9900FF" w:val="clear"/>
             <w:tcMar>
-              <w:left w:w="24" w:type="dxa"/>
+              <w:left w:w="16" w:type="dxa"/>
             </w:tcMar>
             <w:vAlign w:val="bottom"/>
           </w:tcPr>
@@ -709,7 +721,7 @@
             </w:tcBorders>
             <w:shd w:color="auto" w:fill="9900FF" w:val="clear"/>
             <w:tcMar>
-              <w:left w:w="24" w:type="dxa"/>
+              <w:left w:w="16" w:type="dxa"/>
             </w:tcMar>
             <w:vAlign w:val="bottom"/>
           </w:tcPr>
@@ -746,7 +758,7 @@
             </w:tcBorders>
             <w:shd w:color="auto" w:fill="00FF00" w:val="clear"/>
             <w:tcMar>
-              <w:left w:w="24" w:type="dxa"/>
+              <w:left w:w="16" w:type="dxa"/>
             </w:tcMar>
             <w:vAlign w:val="bottom"/>
           </w:tcPr>
@@ -788,7 +800,7 @@
             </w:tcBorders>
             <w:shd w:color="auto" w:fill="00FF00" w:val="clear"/>
             <w:tcMar>
-              <w:left w:w="24" w:type="dxa"/>
+              <w:left w:w="16" w:type="dxa"/>
             </w:tcMar>
             <w:vAlign w:val="bottom"/>
           </w:tcPr>
@@ -825,7 +837,7 @@
             </w:tcBorders>
             <w:shd w:color="auto" w:fill="9900FF" w:val="clear"/>
             <w:tcMar>
-              <w:left w:w="24" w:type="dxa"/>
+              <w:left w:w="16" w:type="dxa"/>
             </w:tcMar>
             <w:vAlign w:val="bottom"/>
           </w:tcPr>
@@ -862,7 +874,7 @@
             </w:tcBorders>
             <w:shd w:color="auto" w:fill="00FF00" w:val="clear"/>
             <w:tcMar>
-              <w:left w:w="24" w:type="dxa"/>
+              <w:left w:w="16" w:type="dxa"/>
             </w:tcMar>
             <w:vAlign w:val="bottom"/>
           </w:tcPr>
@@ -899,7 +911,7 @@
             </w:tcBorders>
             <w:shd w:color="auto" w:fill="00FF00" w:val="clear"/>
             <w:tcMar>
-              <w:left w:w="24" w:type="dxa"/>
+              <w:left w:w="16" w:type="dxa"/>
             </w:tcMar>
             <w:vAlign w:val="bottom"/>
           </w:tcPr>
@@ -936,7 +948,7 @@
             </w:tcBorders>
             <w:shd w:color="auto" w:fill="00FF00" w:val="clear"/>
             <w:tcMar>
-              <w:left w:w="24" w:type="dxa"/>
+              <w:left w:w="16" w:type="dxa"/>
             </w:tcMar>
             <w:vAlign w:val="bottom"/>
           </w:tcPr>
@@ -978,7 +990,7 @@
             </w:tcBorders>
             <w:shd w:color="auto" w:fill="00FF00" w:val="clear"/>
             <w:tcMar>
-              <w:left w:w="24" w:type="dxa"/>
+              <w:left w:w="16" w:type="dxa"/>
             </w:tcMar>
             <w:vAlign w:val="bottom"/>
           </w:tcPr>
@@ -1015,7 +1027,7 @@
             </w:tcBorders>
             <w:shd w:color="auto" w:fill="00FF00" w:val="clear"/>
             <w:tcMar>
-              <w:left w:w="24" w:type="dxa"/>
+              <w:left w:w="16" w:type="dxa"/>
             </w:tcMar>
             <w:vAlign w:val="bottom"/>
           </w:tcPr>
@@ -1052,7 +1064,7 @@
             </w:tcBorders>
             <w:shd w:color="auto" w:fill="00FF00" w:val="clear"/>
             <w:tcMar>
-              <w:left w:w="24" w:type="dxa"/>
+              <w:left w:w="16" w:type="dxa"/>
             </w:tcMar>
             <w:vAlign w:val="bottom"/>
           </w:tcPr>
@@ -1089,7 +1101,7 @@
             </w:tcBorders>
             <w:shd w:color="auto" w:fill="9900FF" w:val="clear"/>
             <w:tcMar>
-              <w:left w:w="24" w:type="dxa"/>
+              <w:left w:w="16" w:type="dxa"/>
             </w:tcMar>
             <w:vAlign w:val="bottom"/>
           </w:tcPr>
@@ -1126,7 +1138,7 @@
             </w:tcBorders>
             <w:shd w:color="auto" w:fill="9900FF" w:val="clear"/>
             <w:tcMar>
-              <w:left w:w="24" w:type="dxa"/>
+              <w:left w:w="16" w:type="dxa"/>
             </w:tcMar>
             <w:vAlign w:val="bottom"/>
           </w:tcPr>
@@ -1168,7 +1180,7 @@
             </w:tcBorders>
             <w:shd w:color="auto" w:fill="9900FF" w:val="clear"/>
             <w:tcMar>
-              <w:left w:w="24" w:type="dxa"/>
+              <w:left w:w="16" w:type="dxa"/>
             </w:tcMar>
             <w:vAlign w:val="bottom"/>
           </w:tcPr>
@@ -1205,7 +1217,7 @@
             </w:tcBorders>
             <w:shd w:color="auto" w:fill="00FF00" w:val="clear"/>
             <w:tcMar>
-              <w:left w:w="24" w:type="dxa"/>
+              <w:left w:w="16" w:type="dxa"/>
             </w:tcMar>
             <w:vAlign w:val="bottom"/>
           </w:tcPr>
@@ -1242,7 +1254,7 @@
             </w:tcBorders>
             <w:shd w:color="auto" w:fill="9900FF" w:val="clear"/>
             <w:tcMar>
-              <w:left w:w="24" w:type="dxa"/>
+              <w:left w:w="16" w:type="dxa"/>
             </w:tcMar>
             <w:vAlign w:val="bottom"/>
           </w:tcPr>
@@ -1279,7 +1291,7 @@
             </w:tcBorders>
             <w:shd w:color="auto" w:fill="00FF00" w:val="clear"/>
             <w:tcMar>
-              <w:left w:w="24" w:type="dxa"/>
+              <w:left w:w="16" w:type="dxa"/>
             </w:tcMar>
             <w:vAlign w:val="bottom"/>
           </w:tcPr>
@@ -1316,7 +1328,7 @@
             </w:tcBorders>
             <w:shd w:color="auto" w:fill="9900FF" w:val="clear"/>
             <w:tcMar>
-              <w:left w:w="24" w:type="dxa"/>
+              <w:left w:w="16" w:type="dxa"/>
             </w:tcMar>
             <w:vAlign w:val="bottom"/>
           </w:tcPr>
@@ -1518,23 +1530,7 @@
           <w:sz w:val="22"/>
           <w:szCs w:val="22"/>
         </w:rPr>
-        <w:t xml:space="preserve">How many total contiguous </w:t>
-      </w:r>
-      <w:r>
-        <w:rPr>
-          <w:color w:val="00000A"/>
-          <w:sz w:val="22"/>
-          <w:szCs w:val="22"/>
-        </w:rPr>
-        <w:t>re</w:t>
-      </w:r>
-      <w:r>
-        <w:rPr>
-          <w:color w:val="00000A"/>
-          <w:sz w:val="22"/>
-          <w:szCs w:val="22"/>
-        </w:rPr>
-        <w:t>districting schemes were generated?</w:t>
+        <w:t>How many total contiguous redistricting schemes were generated?</w:t>
       </w:r>
     </w:p>
     <w:p>
@@ -1574,39 +1570,7 @@
           <w:sz w:val="22"/>
           <w:szCs w:val="22"/>
         </w:rPr>
-        <w:t xml:space="preserve">Keep in mind, you may have to generate on the order of 10 million random </w:t>
-      </w:r>
-      <w:r>
-        <w:rPr>
-          <w:color w:val="00000A"/>
-          <w:sz w:val="22"/>
-          <w:szCs w:val="22"/>
-        </w:rPr>
-        <w:t>re</w:t>
-      </w:r>
-      <w:r>
-        <w:rPr>
-          <w:color w:val="00000A"/>
-          <w:sz w:val="22"/>
-          <w:szCs w:val="22"/>
-        </w:rPr>
-        <w:t xml:space="preserve">districting schemes to see a statistically significant number of contiguous </w:t>
-      </w:r>
-      <w:r>
-        <w:rPr>
-          <w:color w:val="00000A"/>
-          <w:sz w:val="22"/>
-          <w:szCs w:val="22"/>
-        </w:rPr>
-        <w:t>re</w:t>
-      </w:r>
-      <w:r>
-        <w:rPr>
-          <w:color w:val="00000A"/>
-          <w:sz w:val="22"/>
-          <w:szCs w:val="22"/>
-        </w:rPr>
-        <w:t>districting schemes. 100 contiguous schemes is ideal, and under 10 is not enough. Use your best judgment on a number in between.</w:t>
+        <w:t>Keep in mind, you may have to generate on the order of 10 million random redistricting schemes to see a statistically significant number of contiguous redistricting schemes. 100 contiguous schemes is ideal, and under 10 is not enough. Use your best judgment on a number in between.</w:t>
       </w:r>
     </w:p>
     <w:p>
@@ -2390,6 +2354,70 @@
   </w:style>
   <w:style w:type="character" w:styleId="ListLabel9">
     <w:name w:val="ListLabel 9"/>
+    <w:qFormat/>
+    <w:rPr>
+      <w:rFonts w:cs="OpenSymbol"/>
+    </w:rPr>
+  </w:style>
+  <w:style w:type="character" w:styleId="ListLabel10">
+    <w:name w:val="ListLabel 10"/>
+    <w:qFormat/>
+    <w:rPr>
+      <w:rFonts w:cs="OpenSymbol"/>
+      <w:sz w:val="22"/>
+    </w:rPr>
+  </w:style>
+  <w:style w:type="character" w:styleId="ListLabel11">
+    <w:name w:val="ListLabel 11"/>
+    <w:qFormat/>
+    <w:rPr>
+      <w:rFonts w:cs="OpenSymbol"/>
+    </w:rPr>
+  </w:style>
+  <w:style w:type="character" w:styleId="ListLabel12">
+    <w:name w:val="ListLabel 12"/>
+    <w:qFormat/>
+    <w:rPr>
+      <w:rFonts w:cs="OpenSymbol"/>
+    </w:rPr>
+  </w:style>
+  <w:style w:type="character" w:styleId="ListLabel13">
+    <w:name w:val="ListLabel 13"/>
+    <w:qFormat/>
+    <w:rPr>
+      <w:rFonts w:cs="OpenSymbol"/>
+    </w:rPr>
+  </w:style>
+  <w:style w:type="character" w:styleId="ListLabel14">
+    <w:name w:val="ListLabel 14"/>
+    <w:qFormat/>
+    <w:rPr>
+      <w:rFonts w:cs="OpenSymbol"/>
+    </w:rPr>
+  </w:style>
+  <w:style w:type="character" w:styleId="ListLabel15">
+    <w:name w:val="ListLabel 15"/>
+    <w:qFormat/>
+    <w:rPr>
+      <w:rFonts w:cs="OpenSymbol"/>
+    </w:rPr>
+  </w:style>
+  <w:style w:type="character" w:styleId="ListLabel16">
+    <w:name w:val="ListLabel 16"/>
+    <w:qFormat/>
+    <w:rPr>
+      <w:rFonts w:cs="OpenSymbol"/>
+    </w:rPr>
+  </w:style>
+  <w:style w:type="character" w:styleId="ListLabel17">
+    <w:name w:val="ListLabel 17"/>
+    <w:qFormat/>
+    <w:rPr>
+      <w:rFonts w:cs="OpenSymbol"/>
+    </w:rPr>
+  </w:style>
+  <w:style w:type="character" w:styleId="ListLabel18">
+    <w:name w:val="ListLabel 18"/>
     <w:qFormat/>
     <w:rPr>
       <w:rFonts w:cs="OpenSymbol"/>

</xml_diff>